<commit_message>
implemented refresh node server
</commit_message>
<xml_diff>
--- a/output/output-1.docx
+++ b/output/output-1.docx
@@ -39,7 +39,7 @@
         <w:rPr>
           <w:rFonts w:eastAsia="Abhaya Libre" w:cs="Abhaya Libre" w:ascii="Abhaya Libre" w:hAnsi="Abhaya Libre"/>
         </w:rPr>
-        <w:t xml:space="preserve">Wed Apr 22 2020 12:10:03 GMT+0530 (+0530),</w:t>
+        <w:t xml:space="preserve">Wed Apr 22 2020 21:54:09 GMT+0530 (+0530),</w:t>
       </w:r>
     </w:p>
     <w:p>
@@ -52,7 +52,7 @@
         <w:rPr>
           <w:rFonts w:eastAsia="Abhaya Libre" w:cs="Abhaya Libre" w:ascii="Abhaya Libre" w:hAnsi="Abhaya Libre"/>
         </w:rPr>
-        <w:t xml:space="preserve">0714254012</w:t>
+        <w:t xml:space="preserve">0714254030</w:t>
       </w:r>
       <w:r>
         <w:rPr>

</xml_diff>